<commit_message>
paivitetty kuvaajia seka lisattu ne raporttiin
</commit_message>
<xml_diff>
--- a/Raportti_WIP.docx
+++ b/Raportti_WIP.docx
@@ -1318,7 +1318,7 @@
               <w:tab/>
               <w:t>User story -esimerkit</w:t>
               <w:tab/>
-              <w:t>9</w:t>
+              <w:t>8</w:t>
             </w:r>
           </w:hyperlink>
         </w:p>
@@ -1342,7 +1342,7 @@
               <w:tab/>
               <w:t>Projektin sidosryhmät</w:t>
               <w:tab/>
-              <w:t>11</w:t>
+              <w:t>10</w:t>
             </w:r>
           </w:hyperlink>
         </w:p>
@@ -1366,7 +1366,7 @@
               <w:tab/>
               <w:t>Arkkitehtuuri- ja moduulisuunnittelu, saavutettavuus</w:t>
               <w:tab/>
-              <w:t>13</w:t>
+              <w:t>12</w:t>
             </w:r>
           </w:hyperlink>
         </w:p>
@@ -1390,7 +1390,7 @@
               <w:tab/>
               <w:t>Koko järjestelmän kuvaus</w:t>
               <w:tab/>
-              <w:t>13</w:t>
+              <w:t>12</w:t>
             </w:r>
           </w:hyperlink>
         </w:p>
@@ -1414,7 +1414,7 @@
               <w:tab/>
               <w:t>Ositus</w:t>
               <w:tab/>
-              <w:t>14</w:t>
+              <w:t>15</w:t>
             </w:r>
           </w:hyperlink>
         </w:p>
@@ -1438,7 +1438,7 @@
               <w:tab/>
               <w:t>Moduulisuunnittelu</w:t>
               <w:tab/>
-              <w:t>14</w:t>
+              <w:t>15</w:t>
             </w:r>
           </w:hyperlink>
         </w:p>
@@ -1462,7 +1462,7 @@
               <w:tab/>
               <w:t>Rajapinnat</w:t>
               <w:tab/>
-              <w:t>14</w:t>
+              <w:t>16</w:t>
             </w:r>
           </w:hyperlink>
         </w:p>
@@ -1486,7 +1486,7 @@
               <w:tab/>
               <w:t>Riippuvuudet</w:t>
               <w:tab/>
-              <w:t>14</w:t>
+              <w:t>16</w:t>
             </w:r>
           </w:hyperlink>
         </w:p>
@@ -1510,7 +1510,7 @@
               <w:tab/>
               <w:t>Saavutettavuus</w:t>
               <w:tab/>
-              <w:t>14</w:t>
+              <w:t>16</w:t>
             </w:r>
           </w:hyperlink>
         </w:p>
@@ -1534,7 +1534,7 @@
               <w:tab/>
               <w:t>lähdeviittauksista esimerkkejä</w:t>
               <w:tab/>
-              <w:t>15</w:t>
+              <w:t>17</w:t>
             </w:r>
           </w:hyperlink>
           <w:r>
@@ -3064,17 +3064,30 @@
       </w:pPr>
       <w:r>
         <w:rPr/>
-        <w:t>Vaatimusmäärittelyä varten teimme alan harrastajille suunnatun ytimekkään kyselyn, jossa kartoitimme tärkeimpiä ominaisuuksia, joita ohjelmiston tulisi sisältää. Kirjoitushetkellä kysely on ollut auki n. 4 päivää. Vastauksia tähän mennessä on tullut 16. Koko kyselyn Webropol-raportti tämän suunnitelman liitteenä.</w:t>
-      </w:r>
-    </w:p>
-    <w:p>
-      <w:pPr>
-        <w:pStyle w:val="Normal"/>
-        <w:spacing w:lineRule="auto" w:line="360"/>
-        <w:rPr/>
-      </w:pPr>
-      <w:r>
-        <w:rPr/>
+        <w:t>Vaatimusmäärittelyä varten teimme alan harrastajille suunnatun ytimekkään kyselyn, jossa kartoitimme tärkeimpiä ominaisuuksia, joita ohjelmiston tulisi sisältää. Kirjoitushetkellä kysely on ollut auki n. 4 päivää. Vastauksia tähän mennessä on tullut 16. Kyselyn alkuperäinen Webropol-raportti tämän suunnitelman liitteenä.</w:t>
+      </w:r>
+    </w:p>
+    <w:p>
+      <w:pPr>
+        <w:pStyle w:val="Normal"/>
+        <w:spacing w:lineRule="auto" w:line="360"/>
+        <w:rPr/>
+      </w:pPr>
+      <w:r>
+        <w:rPr/>
+      </w:r>
+    </w:p>
+    <w:p>
+      <w:pPr>
+        <w:pStyle w:val="Normal"/>
+        <w:spacing w:lineRule="auto" w:line="360"/>
+        <w:rPr/>
+      </w:pPr>
+      <w:r>
+        <w:rPr/>
+      </w:r>
+      <w:r>
+        <w:br w:type="page"/>
       </w:r>
     </w:p>
     <w:p>
@@ -3096,7 +3109,7 @@
       </w:pPr>
       <w:r>
         <w:rPr/>
-        <w:t xml:space="preserve">    • </w:t>
+        <w:t xml:space="preserve">• </w:t>
       </w:r>
       <w:r>
         <w:rPr/>
@@ -3111,31 +3124,28 @@
       </w:pPr>
       <w:r>
         <w:rPr/>
-        <w:t xml:space="preserve">100% vastaajista on käyttänyt Disc Golf Metrix -palvelua. Lisäksi PDGA Live sekä UDisc ovat olleet suosittuja alan harrastajien keskuudessa. Näihin ohjelmistoihin kannattaa siis kiinnittää erityisesti huomiota uutta suunnitellessa. </w:t>
-      </w:r>
-    </w:p>
-    <w:p>
-      <w:pPr>
-        <w:pStyle w:val="Normal"/>
-        <w:spacing w:lineRule="auto" w:line="360"/>
-        <w:rPr/>
-      </w:pPr>
-      <w:r>
-        <w:rPr/>
-      </w:r>
-      <w:r>
-        <w:br w:type="page"/>
-      </w:r>
-    </w:p>
-    <w:p>
-      <w:pPr>
-        <w:pStyle w:val="Normal"/>
-        <w:spacing w:lineRule="auto" w:line="360"/>
-        <w:rPr/>
-      </w:pPr>
-      <w:r>
-        <w:rPr/>
-        <w:t xml:space="preserve">    • </w:t>
+        <w:t>100% vastaajista on käyttänyt Disc Golf Metrix -palvelua. Lisäksi PDGA Live sekä UDisc ovat olleet suosittuja alan harrastajien keskuudessa. Näihin ohjelmistoihin kannattaa siis kiinnittää erityisesti huomiota uutta suunnitellessa.</w:t>
+      </w:r>
+    </w:p>
+    <w:p>
+      <w:pPr>
+        <w:pStyle w:val="Normal"/>
+        <w:spacing w:lineRule="auto" w:line="360"/>
+        <w:rPr/>
+      </w:pPr>
+      <w:r>
+        <w:rPr/>
+      </w:r>
+    </w:p>
+    <w:p>
+      <w:pPr>
+        <w:pStyle w:val="Normal"/>
+        <w:spacing w:lineRule="auto" w:line="360"/>
+        <w:rPr/>
+      </w:pPr>
+      <w:r>
+        <w:rPr/>
+        <w:t xml:space="preserve">• </w:t>
       </w:r>
       <w:r>
         <w:rPr/>
@@ -3206,7 +3216,7 @@
       </w:pPr>
       <w:r>
         <w:rPr/>
-        <w:t>Lisäksi n. 40% kannatuksesta oli seuraaville ominaisuuksille:</w:t>
+        <w:t>Lisäksi noin 40% kannatuksesta oli seuraaville ominaisuuksille:</w:t>
       </w:r>
     </w:p>
     <w:p>
@@ -3268,7 +3278,7 @@
       </w:pPr>
       <w:r>
         <w:rPr/>
-        <w:t xml:space="preserve">    • </w:t>
+        <w:t xml:space="preserve">• </w:t>
       </w:r>
       <w:r>
         <w:rPr/>
@@ -3350,7 +3360,7 @@
       </w:pPr>
       <w:r>
         <w:rPr/>
-        <w:t>N. 40% kannatuksen keräsivät myös 2 lisäominaisuutta:</w:t>
+        <w:t>Noin 40% kannatuksen keräsivät myös 2 lisäominaisuutta:</w:t>
       </w:r>
     </w:p>
     <w:p>
@@ -3412,7 +3422,7 @@
       </w:pPr>
       <w:r>
         <w:rPr/>
-        <w:t xml:space="preserve">    • </w:t>
+        <w:t xml:space="preserve">• </w:t>
       </w:r>
       <w:r>
         <w:rPr/>
@@ -3439,19 +3449,16 @@
       <w:r>
         <w:rPr/>
       </w:r>
-      <w:r>
-        <w:br w:type="page"/>
-      </w:r>
-    </w:p>
-    <w:p>
-      <w:pPr>
-        <w:pStyle w:val="Normal"/>
-        <w:spacing w:lineRule="auto" w:line="360"/>
-        <w:rPr/>
-      </w:pPr>
-      <w:r>
-        <w:rPr/>
-        <w:t xml:space="preserve">    • </w:t>
+    </w:p>
+    <w:p>
+      <w:pPr>
+        <w:pStyle w:val="Normal"/>
+        <w:spacing w:lineRule="auto" w:line="360"/>
+        <w:rPr/>
+      </w:pPr>
+      <w:r>
+        <w:rPr/>
+        <w:t xml:space="preserve"> • </w:t>
       </w:r>
       <w:r>
         <w:rPr/>
@@ -3582,7 +3589,7 @@
       </w:pPr>
       <w:r>
         <w:rPr/>
-        <w:t xml:space="preserve">    • </w:t>
+        <w:t xml:space="preserve">• </w:t>
       </w:r>
       <w:r>
         <w:rPr/>
@@ -4252,16 +4259,6 @@
         <w:rPr/>
         <w:t>Ohjelmiston toimittajaksi on määritelty ohjelmiston tuottava ryhmä. Tuomme itse ohjelmiston markkinoille ja vastaamme sen julkisaattamisesta.</w:t>
       </w:r>
-    </w:p>
-    <w:p>
-      <w:pPr>
-        <w:pStyle w:val="Normal"/>
-        <w:spacing w:lineRule="auto" w:line="360"/>
-        <w:rPr/>
-      </w:pPr>
-      <w:r>
-        <w:rPr/>
-      </w:r>
       <w:r>
         <w:br w:type="page"/>
       </w:r>
@@ -4488,17 +4485,240 @@
       </w:pPr>
       <w:r>
         <w:rPr/>
-      </w:r>
-    </w:p>
-    <w:p>
-      <w:pPr>
-        <w:pStyle w:val="Normal"/>
-        <w:spacing w:lineRule="auto" w:line="360"/>
-        <w:rPr/>
-      </w:pPr>
-      <w:r>
-        <w:rPr/>
-        <w:t>Liitteinä olevat kaaviot kuvaavat järjestelmän toimintaa ja sitä, miten kokonaisuuden eri komponentit viestivät toistensa kanssa.</w:t>
+        <w:t xml:space="preserve">Seuraavaksi liitetyt </w:t>
+      </w:r>
+      <w:r>
+        <w:rPr/>
+        <w:t>kaaviot kuvaavat järjestelmän toimintaa ja sitä, miten kokonaisuuden eri komponentit viestivät toistensa kanssa:</w:t>
+      </w:r>
+    </w:p>
+    <w:p>
+      <w:pPr>
+        <w:pStyle w:val="Normal"/>
+        <w:spacing w:lineRule="auto" w:line="360"/>
+        <w:rPr/>
+      </w:pPr>
+      <w:r>
+        <w:rPr/>
+      </w:r>
+    </w:p>
+    <w:p>
+      <w:pPr>
+        <w:pStyle w:val="Normal"/>
+        <w:spacing w:lineRule="auto" w:line="360"/>
+        <w:rPr/>
+      </w:pPr>
+      <w:r>
+        <w:rPr/>
+        <w:drawing>
+          <wp:anchor behindDoc="0" distT="0" distB="0" distL="0" distR="0" simplePos="0" locked="0" layoutInCell="0" allowOverlap="1" relativeHeight="5">
+            <wp:simplePos x="0" y="0"/>
+            <wp:positionH relativeFrom="column">
+              <wp:align>center</wp:align>
+            </wp:positionH>
+            <wp:positionV relativeFrom="paragraph">
+              <wp:posOffset>635</wp:posOffset>
+            </wp:positionV>
+            <wp:extent cx="6638925" cy="4805045"/>
+            <wp:effectExtent l="0" t="0" r="0" b="0"/>
+            <wp:wrapSquare wrapText="largest"/>
+            <wp:docPr id="4" name="Object1" descr=""/>
+            <wp:cNvGraphicFramePr>
+              <a:graphicFrameLocks xmlns:a="http://schemas.openxmlformats.org/drawingml/2006/main" noChangeAspect="1"/>
+            </wp:cNvGraphicFramePr>
+            <a:graphic xmlns:a="http://schemas.openxmlformats.org/drawingml/2006/main">
+              <a:graphicData uri="http://schemas.openxmlformats.org/drawingml/2006/picture">
+                <pic:pic xmlns:pic="http://schemas.openxmlformats.org/drawingml/2006/picture">
+                  <pic:nvPicPr>
+                    <pic:cNvPr id="4" name="Object1" descr=""/>
+                    <pic:cNvPicPr>
+                      <a:picLocks noChangeAspect="1" noChangeArrowheads="1"/>
+                    </pic:cNvPicPr>
+                  </pic:nvPicPr>
+                  <pic:blipFill>
+                    <a:blip r:embed="rId8"/>
+                    <a:stretch>
+                      <a:fillRect/>
+                    </a:stretch>
+                  </pic:blipFill>
+                  <pic:spPr bwMode="auto">
+                    <a:xfrm>
+                      <a:off x="0" y="0"/>
+                      <a:ext cx="6638925" cy="4805045"/>
+                    </a:xfrm>
+                    <a:prstGeom prst="rect">
+                      <a:avLst/>
+                    </a:prstGeom>
+                  </pic:spPr>
+                </pic:pic>
+              </a:graphicData>
+            </a:graphic>
+          </wp:anchor>
+        </w:drawing>
+      </w:r>
+    </w:p>
+    <w:p>
+      <w:pPr>
+        <w:pStyle w:val="Normal"/>
+        <w:spacing w:lineRule="auto" w:line="360"/>
+        <w:rPr>
+          <w:i/>
+          <w:i/>
+          <w:iCs/>
+        </w:rPr>
+      </w:pPr>
+      <w:r>
+        <w:rPr>
+          <w:i/>
+          <w:iCs/>
+        </w:rPr>
+        <w:t>Frontend ja backend muodostavat keskenään kokonaisuuden.</w:t>
+      </w:r>
+    </w:p>
+    <w:p>
+      <w:pPr>
+        <w:pStyle w:val="Normal"/>
+        <w:spacing w:lineRule="auto" w:line="360"/>
+        <w:rPr/>
+      </w:pPr>
+      <w:r>
+        <w:rPr/>
+        <w:drawing>
+          <wp:anchor behindDoc="0" distT="0" distB="0" distL="0" distR="0" simplePos="0" locked="0" layoutInCell="0" allowOverlap="1" relativeHeight="6">
+            <wp:simplePos x="0" y="0"/>
+            <wp:positionH relativeFrom="column">
+              <wp:align>center</wp:align>
+            </wp:positionH>
+            <wp:positionV relativeFrom="paragraph">
+              <wp:posOffset>635</wp:posOffset>
+            </wp:positionV>
+            <wp:extent cx="7499350" cy="4417060"/>
+            <wp:effectExtent l="0" t="0" r="0" b="0"/>
+            <wp:wrapSquare wrapText="largest"/>
+            <wp:docPr id="5" name="Object2" descr=""/>
+            <wp:cNvGraphicFramePr>
+              <a:graphicFrameLocks xmlns:a="http://schemas.openxmlformats.org/drawingml/2006/main" noChangeAspect="1"/>
+            </wp:cNvGraphicFramePr>
+            <a:graphic xmlns:a="http://schemas.openxmlformats.org/drawingml/2006/main">
+              <a:graphicData uri="http://schemas.openxmlformats.org/drawingml/2006/picture">
+                <pic:pic xmlns:pic="http://schemas.openxmlformats.org/drawingml/2006/picture">
+                  <pic:nvPicPr>
+                    <pic:cNvPr id="5" name="Object2" descr=""/>
+                    <pic:cNvPicPr>
+                      <a:picLocks noChangeAspect="1" noChangeArrowheads="1"/>
+                    </pic:cNvPicPr>
+                  </pic:nvPicPr>
+                  <pic:blipFill>
+                    <a:blip r:embed="rId9"/>
+                    <a:stretch>
+                      <a:fillRect/>
+                    </a:stretch>
+                  </pic:blipFill>
+                  <pic:spPr bwMode="auto">
+                    <a:xfrm>
+                      <a:off x="0" y="0"/>
+                      <a:ext cx="7499350" cy="4417060"/>
+                    </a:xfrm>
+                    <a:prstGeom prst="rect">
+                      <a:avLst/>
+                    </a:prstGeom>
+                  </pic:spPr>
+                </pic:pic>
+              </a:graphicData>
+            </a:graphic>
+          </wp:anchor>
+        </w:drawing>
+      </w:r>
+    </w:p>
+    <w:p>
+      <w:pPr>
+        <w:pStyle w:val="Normal"/>
+        <w:spacing w:lineRule="auto" w:line="360"/>
+        <w:rPr>
+          <w:i/>
+          <w:i/>
+          <w:iCs/>
+        </w:rPr>
+      </w:pPr>
+      <w:r>
+        <w:rPr>
+          <w:i/>
+          <w:iCs/>
+        </w:rPr>
+        <w:t>Frontend koostuu erinäisistä komponenteista, jotka keskustelevat toistensa kanssa ja ovat myös yhteydessä backendiin.</w:t>
+      </w:r>
+    </w:p>
+    <w:p>
+      <w:pPr>
+        <w:pStyle w:val="Normal"/>
+        <w:spacing w:lineRule="auto" w:line="360"/>
+        <w:rPr/>
+      </w:pPr>
+      <w:r>
+        <w:rPr/>
+        <w:drawing>
+          <wp:anchor behindDoc="0" distT="0" distB="0" distL="0" distR="0" simplePos="0" locked="0" layoutInCell="0" allowOverlap="1" relativeHeight="7">
+            <wp:simplePos x="0" y="0"/>
+            <wp:positionH relativeFrom="column">
+              <wp:align>center</wp:align>
+            </wp:positionH>
+            <wp:positionV relativeFrom="paragraph">
+              <wp:posOffset>635</wp:posOffset>
+            </wp:positionV>
+            <wp:extent cx="6534785" cy="4641215"/>
+            <wp:effectExtent l="0" t="0" r="0" b="0"/>
+            <wp:wrapSquare wrapText="largest"/>
+            <wp:docPr id="6" name="Object3" descr=""/>
+            <wp:cNvGraphicFramePr>
+              <a:graphicFrameLocks xmlns:a="http://schemas.openxmlformats.org/drawingml/2006/main" noChangeAspect="1"/>
+            </wp:cNvGraphicFramePr>
+            <a:graphic xmlns:a="http://schemas.openxmlformats.org/drawingml/2006/main">
+              <a:graphicData uri="http://schemas.openxmlformats.org/drawingml/2006/picture">
+                <pic:pic xmlns:pic="http://schemas.openxmlformats.org/drawingml/2006/picture">
+                  <pic:nvPicPr>
+                    <pic:cNvPr id="6" name="Object3" descr=""/>
+                    <pic:cNvPicPr>
+                      <a:picLocks noChangeAspect="1" noChangeArrowheads="1"/>
+                    </pic:cNvPicPr>
+                  </pic:nvPicPr>
+                  <pic:blipFill>
+                    <a:blip r:embed="rId10"/>
+                    <a:stretch>
+                      <a:fillRect/>
+                    </a:stretch>
+                  </pic:blipFill>
+                  <pic:spPr bwMode="auto">
+                    <a:xfrm>
+                      <a:off x="0" y="0"/>
+                      <a:ext cx="6534785" cy="4641215"/>
+                    </a:xfrm>
+                    <a:prstGeom prst="rect">
+                      <a:avLst/>
+                    </a:prstGeom>
+                  </pic:spPr>
+                </pic:pic>
+              </a:graphicData>
+            </a:graphic>
+          </wp:anchor>
+        </w:drawing>
+      </w:r>
+    </w:p>
+    <w:p>
+      <w:pPr>
+        <w:pStyle w:val="Normal"/>
+        <w:spacing w:lineRule="auto" w:line="360"/>
+        <w:rPr>
+          <w:i/>
+          <w:i/>
+          <w:iCs/>
+        </w:rPr>
+      </w:pPr>
+      <w:r>
+        <w:rPr>
+          <w:i/>
+          <w:iCs/>
+        </w:rPr>
+        <w:t>Backend koostuu komponenteista, joilla hallitaan datan kulkua. Data voi kulkea sisäisesti rajapintojen kautta tietokantoihin. Lisäksi dataa voidaan hakea tai lähettää ulkopuoliselle palvelulle.</w:t>
       </w:r>
     </w:p>
     <w:p>
@@ -5349,7 +5569,7 @@
         </w:rPr>
         <w:t xml:space="preserve">Lisää esimerkkejä lähteiden merkitsemisestä lähdeluetteloon on oppaassa </w:t>
       </w:r>
-      <w:hyperlink r:id="rId8">
+      <w:hyperlink r:id="rId11">
         <w:r>
           <w:rPr>
             <w:rStyle w:val="Hyperlink"/>
@@ -5367,8 +5587,8 @@
     <w:p>
       <w:pPr>
         <w:sectPr>
-          <w:headerReference w:type="default" r:id="rId9"/>
-          <w:headerReference w:type="first" r:id="rId10"/>
+          <w:headerReference w:type="default" r:id="rId12"/>
+          <w:headerReference w:type="first" r:id="rId13"/>
           <w:type w:val="nextPage"/>
           <w:pgSz w:w="11906" w:h="16838"/>
           <w:pgMar w:left="1134" w:right="851" w:gutter="0" w:header="709" w:top="1418" w:footer="0" w:bottom="1418"/>
@@ -5704,8 +5924,8 @@
       </w:r>
     </w:p>
     <w:sectPr>
-      <w:headerReference w:type="default" r:id="rId11"/>
-      <w:headerReference w:type="first" r:id="rId12"/>
+      <w:headerReference w:type="default" r:id="rId14"/>
+      <w:headerReference w:type="first" r:id="rId15"/>
       <w:type w:val="nextPage"/>
       <w:pgSz w:w="11906" w:h="16838"/>
       <w:pgMar w:left="1134" w:right="851" w:gutter="0" w:header="709" w:top="1418" w:footer="0" w:bottom="1418"/>
@@ -5805,7 +6025,7 @@
         </w:r>
         <w:r>
           <w:rPr/>
-          <w:t>16</w:t>
+          <w:t>18</w:t>
         </w:r>
         <w:r>
           <w:rPr/>

</xml_diff>